<commit_message>
remove old file and updated PSF
</commit_message>
<xml_diff>
--- a/Learner Academy/Project Specification document.docx
+++ b/Learner Academy/Project Specification document.docx
@@ -832,6 +832,26 @@
         </w:rPr>
         <w:t xml:space="preserve"> of project:</w:t>
       </w:r>
+    </w:p>
+    <w:p>
+      <w:pPr>
+        <w:spacing w:line="240" w:lineRule="auto"/>
+        <w:ind w:firstLine="720"/>
+        <w:rPr>
+          <w:sz w:val="24"/>
+          <w:szCs w:val="24"/>
+        </w:rPr>
+      </w:pPr>
+      <w:hyperlink r:id="rId5" w:history="1">
+        <w:r>
+          <w:rPr>
+            <w:rStyle w:val="Hyperlink"/>
+            <w:sz w:val="24"/>
+            <w:szCs w:val="24"/>
+          </w:rPr>
+          <w:t>https://github.com/rameshsingh2307/Learner_Academy</w:t>
+        </w:r>
+      </w:hyperlink>
     </w:p>
     <w:p>
       <w:pPr>

</xml_diff>